<commit_message>
Node Class implementation to represent elements of tree
</commit_message>
<xml_diff>
--- a/CS4346 Project 2 Spring 2020.docx
+++ b/CS4346 Project 2 Spring 2020.docx
@@ -92,7 +92,37 @@
         <w:t>Implement A* algorithm</w:t>
       </w:r>
       <w:r>
-        <w:t xml:space="preserve"> (Power point slides 20-22, Rich Chapter #3 Heuristic Search) in C or C++. </w:t>
+        <w:t xml:space="preserve"> (Power point slides 20-22, Rich Chapter #3 Heuristic Search) in C or </w:t>
+      </w:r>
+      <w:r>
+        <w:rPr>
+          <w:highlight w:val="yellow"/>
+        </w:rPr>
+        <w:t>C++.</w:t>
+      </w:r>
+      <w:r>
+        <w:t xml:space="preserve"> </w:t>
+      </w:r>
+      <w:r>
+        <w:t>–</w:t>
+      </w:r>
+    </w:p>
+    <w:p>
+      <w:pPr>
+        <w:pStyle w:val="ListParagraph"/>
+        <w:numPr>
+          <w:ilvl w:val="0"/>
+          <w:numId w:val="5"/>
+        </w:numPr>
+        <w:rPr>
+          <w:highlight w:val="yellow"/>
+        </w:rPr>
+      </w:pPr>
+      <w:r>
+        <w:rPr>
+          <w:highlight w:val="yellow"/>
+        </w:rPr>
+        <w:t>Best-First Search implementation</w:t>
       </w:r>
     </w:p>
     <w:p>
@@ -166,7 +196,15 @@
         <w:t xml:space="preserve"> for the two different initial states</w:t>
       </w:r>
       <w:r>
-        <w:t xml:space="preserve"> (given below) of the eight puzzle problem. </w:t>
+        <w:t xml:space="preserve"> (given below) of the </w:t>
+      </w:r>
+      <w:proofErr w:type="gramStart"/>
+      <w:r>
+        <w:t>eight puzzle</w:t>
+      </w:r>
+      <w:proofErr w:type="gramEnd"/>
+      <w:r>
+        <w:t xml:space="preserve"> problem. </w:t>
       </w:r>
       <w:r>
         <w:t xml:space="preserve"> </w:t>
@@ -248,11 +286,16 @@
         <w:t xml:space="preserve"> heuristic functions. </w:t>
       </w:r>
       <w:r>
-        <w:t>A sample of such a table</w:t>
+        <w:t xml:space="preserve">A sample of such a </w:t>
+      </w:r>
+      <w:proofErr w:type="gramStart"/>
+      <w:r>
+        <w:t>table</w:t>
       </w:r>
       <w:r>
         <w:t>s</w:t>
       </w:r>
+      <w:proofErr w:type="gramEnd"/>
       <w:r>
         <w:t xml:space="preserve"> is given below:</w:t>
       </w:r>
@@ -335,12 +378,28 @@
                 <w:lang w:val="fr-FR"/>
               </w:rPr>
             </w:pPr>
+            <w:proofErr w:type="spellStart"/>
             <w:r>
               <w:rPr>
                 <w:lang w:val="fr-FR"/>
               </w:rPr>
-              <w:t>Heuristic Function</w:t>
-            </w:r>
+              <w:t>Heuristic</w:t>
+            </w:r>
+            <w:proofErr w:type="spellEnd"/>
+            <w:r>
+              <w:rPr>
+                <w:lang w:val="fr-FR"/>
+              </w:rPr>
+              <w:t xml:space="preserve"> </w:t>
+            </w:r>
+            <w:proofErr w:type="spellStart"/>
+            <w:r>
+              <w:rPr>
+                <w:lang w:val="fr-FR"/>
+              </w:rPr>
+              <w:t>Function</w:t>
+            </w:r>
+            <w:proofErr w:type="spellEnd"/>
           </w:p>
         </w:tc>
         <w:tc>
@@ -572,12 +631,28 @@
                 <w:lang w:val="fr-FR"/>
               </w:rPr>
             </w:pPr>
+            <w:proofErr w:type="spellStart"/>
             <w:r>
               <w:rPr>
                 <w:lang w:val="fr-FR"/>
               </w:rPr>
-              <w:t>Heuristic Function</w:t>
-            </w:r>
+              <w:t>Heuristic</w:t>
+            </w:r>
+            <w:proofErr w:type="spellEnd"/>
+            <w:r>
+              <w:rPr>
+                <w:lang w:val="fr-FR"/>
+              </w:rPr>
+              <w:t xml:space="preserve"> </w:t>
+            </w:r>
+            <w:proofErr w:type="spellStart"/>
+            <w:r>
+              <w:rPr>
+                <w:lang w:val="fr-FR"/>
+              </w:rPr>
+              <w:t>Function</w:t>
+            </w:r>
+            <w:proofErr w:type="spellEnd"/>
           </w:p>
         </w:tc>
         <w:tc>
@@ -756,7 +831,6 @@
     <w:p/>
     <w:p>
       <w:r>
-        <w:lastRenderedPageBreak/>
         <w:t>The two initial states are given below:</w:t>
       </w:r>
     </w:p>
@@ -1434,8 +1508,6 @@
       <w:r>
         <w:t>Best-First Search Algorithm</w:t>
       </w:r>
-      <w:bookmarkStart w:id="2" w:name="_GoBack"/>
-      <w:bookmarkEnd w:id="2"/>
     </w:p>
     <w:p>
       <w:pPr>
@@ -1506,8 +1578,16 @@
         <w:rPr>
           <w:rFonts w:ascii="Calibri" w:hAnsi="Calibri" w:cs="Calibri"/>
         </w:rPr>
-        <w:t>Misplaced tile</w:t>
-      </w:r>
+        <w:t xml:space="preserve">Misplaced </w:t>
+      </w:r>
+      <w:proofErr w:type="gramStart"/>
+      <w:r>
+        <w:rPr>
+          <w:rFonts w:ascii="Calibri" w:hAnsi="Calibri" w:cs="Calibri"/>
+        </w:rPr>
+        <w:t>tile</w:t>
+      </w:r>
+      <w:proofErr w:type="gramEnd"/>
     </w:p>
     <w:p>
       <w:pPr>
@@ -1542,6 +1622,62 @@
     </w:p>
     <w:p>
       <w:pPr>
+        <w:pStyle w:val="ListParagraph"/>
+        <w:numPr>
+          <w:ilvl w:val="0"/>
+          <w:numId w:val="4"/>
+        </w:numPr>
+        <w:rPr>
+          <w:rFonts w:ascii="Calibri" w:hAnsi="Calibri" w:cs="Calibri"/>
+        </w:rPr>
+      </w:pPr>
+      <w:r>
+        <w:rPr>
+          <w:rFonts w:ascii="Calibri" w:hAnsi="Calibri" w:cs="Calibri"/>
+        </w:rPr>
+        <w:t>SMA</w:t>
+      </w:r>
+      <w:bookmarkStart w:id="2" w:name="_GoBack"/>
+      <w:bookmarkEnd w:id="2"/>
+    </w:p>
+    <w:p>
+      <w:pPr>
+        <w:pStyle w:val="ListParagraph"/>
+        <w:numPr>
+          <w:ilvl w:val="0"/>
+          <w:numId w:val="4"/>
+        </w:numPr>
+        <w:rPr>
+          <w:rFonts w:ascii="Calibri" w:hAnsi="Calibri" w:cs="Calibri"/>
+        </w:rPr>
+      </w:pPr>
+      <w:r>
+        <w:rPr>
+          <w:rFonts w:ascii="Calibri" w:hAnsi="Calibri" w:cs="Calibri"/>
+        </w:rPr>
+        <w:t>IDA</w:t>
+      </w:r>
+    </w:p>
+    <w:p>
+      <w:pPr>
+        <w:pStyle w:val="ListParagraph"/>
+        <w:numPr>
+          <w:ilvl w:val="0"/>
+          <w:numId w:val="4"/>
+        </w:numPr>
+        <w:rPr>
+          <w:rFonts w:ascii="Calibri" w:hAnsi="Calibri" w:cs="Calibri"/>
+        </w:rPr>
+      </w:pPr>
+      <w:r>
+        <w:rPr>
+          <w:rFonts w:ascii="Calibri" w:hAnsi="Calibri" w:cs="Calibri"/>
+        </w:rPr>
+        <w:t>RBFS</w:t>
+      </w:r>
+    </w:p>
+    <w:p>
+      <w:pPr>
         <w:ind w:left="360"/>
       </w:pPr>
     </w:p>
@@ -1625,7 +1761,13 @@
         </w:numPr>
       </w:pPr>
       <w:r>
-        <w:t>Demonstrate the execution of the program, if asked by the instructor.</w:t>
+        <w:rPr>
+          <w:highlight w:val="yellow"/>
+        </w:rPr>
+        <w:t>Demonstrate</w:t>
+      </w:r>
+      <w:r>
+        <w:t xml:space="preserve"> the execution of the program, if asked by the instructor.</w:t>
       </w:r>
     </w:p>
     <w:p/>
@@ -1674,6 +1816,7 @@
           <w:sz w:val="36"/>
           <w:szCs w:val="36"/>
         </w:rPr>
+        <w:lastRenderedPageBreak/>
         <w:t>Warning:</w:t>
       </w:r>
       <w:r>
@@ -2629,6 +2772,119 @@
     </w:lvl>
   </w:abstractNum>
   <w:abstractNum w:abstractNumId="3" w15:restartNumberingAfterBreak="0">
+    <w:nsid w:val="63D07B60"/>
+    <w:multiLevelType w:val="hybridMultilevel"/>
+    <w:tmpl w:val="D1762ECE"/>
+    <w:lvl w:ilvl="0" w:tplc="04090001">
+      <w:start w:val="1"/>
+      <w:numFmt w:val="bullet"/>
+      <w:lvlText w:val=""/>
+      <w:lvlJc w:val="left"/>
+      <w:pPr>
+        <w:ind w:left="2160" w:hanging="360"/>
+      </w:pPr>
+      <w:rPr>
+        <w:rFonts w:ascii="Symbol" w:hAnsi="Symbol" w:hint="default"/>
+      </w:rPr>
+    </w:lvl>
+    <w:lvl w:ilvl="1" w:tplc="04090003" w:tentative="1">
+      <w:start w:val="1"/>
+      <w:numFmt w:val="bullet"/>
+      <w:lvlText w:val="o"/>
+      <w:lvlJc w:val="left"/>
+      <w:pPr>
+        <w:ind w:left="2880" w:hanging="360"/>
+      </w:pPr>
+      <w:rPr>
+        <w:rFonts w:ascii="Courier New" w:hAnsi="Courier New" w:cs="Courier New" w:hint="default"/>
+      </w:rPr>
+    </w:lvl>
+    <w:lvl w:ilvl="2" w:tplc="04090005" w:tentative="1">
+      <w:start w:val="1"/>
+      <w:numFmt w:val="bullet"/>
+      <w:lvlText w:val=""/>
+      <w:lvlJc w:val="left"/>
+      <w:pPr>
+        <w:ind w:left="3600" w:hanging="360"/>
+      </w:pPr>
+      <w:rPr>
+        <w:rFonts w:ascii="Wingdings" w:hAnsi="Wingdings" w:hint="default"/>
+      </w:rPr>
+    </w:lvl>
+    <w:lvl w:ilvl="3" w:tplc="04090001" w:tentative="1">
+      <w:start w:val="1"/>
+      <w:numFmt w:val="bullet"/>
+      <w:lvlText w:val=""/>
+      <w:lvlJc w:val="left"/>
+      <w:pPr>
+        <w:ind w:left="4320" w:hanging="360"/>
+      </w:pPr>
+      <w:rPr>
+        <w:rFonts w:ascii="Symbol" w:hAnsi="Symbol" w:hint="default"/>
+      </w:rPr>
+    </w:lvl>
+    <w:lvl w:ilvl="4" w:tplc="04090003" w:tentative="1">
+      <w:start w:val="1"/>
+      <w:numFmt w:val="bullet"/>
+      <w:lvlText w:val="o"/>
+      <w:lvlJc w:val="left"/>
+      <w:pPr>
+        <w:ind w:left="5040" w:hanging="360"/>
+      </w:pPr>
+      <w:rPr>
+        <w:rFonts w:ascii="Courier New" w:hAnsi="Courier New" w:cs="Courier New" w:hint="default"/>
+      </w:rPr>
+    </w:lvl>
+    <w:lvl w:ilvl="5" w:tplc="04090005" w:tentative="1">
+      <w:start w:val="1"/>
+      <w:numFmt w:val="bullet"/>
+      <w:lvlText w:val=""/>
+      <w:lvlJc w:val="left"/>
+      <w:pPr>
+        <w:ind w:left="5760" w:hanging="360"/>
+      </w:pPr>
+      <w:rPr>
+        <w:rFonts w:ascii="Wingdings" w:hAnsi="Wingdings" w:hint="default"/>
+      </w:rPr>
+    </w:lvl>
+    <w:lvl w:ilvl="6" w:tplc="04090001" w:tentative="1">
+      <w:start w:val="1"/>
+      <w:numFmt w:val="bullet"/>
+      <w:lvlText w:val=""/>
+      <w:lvlJc w:val="left"/>
+      <w:pPr>
+        <w:ind w:left="6480" w:hanging="360"/>
+      </w:pPr>
+      <w:rPr>
+        <w:rFonts w:ascii="Symbol" w:hAnsi="Symbol" w:hint="default"/>
+      </w:rPr>
+    </w:lvl>
+    <w:lvl w:ilvl="7" w:tplc="04090003" w:tentative="1">
+      <w:start w:val="1"/>
+      <w:numFmt w:val="bullet"/>
+      <w:lvlText w:val="o"/>
+      <w:lvlJc w:val="left"/>
+      <w:pPr>
+        <w:ind w:left="7200" w:hanging="360"/>
+      </w:pPr>
+      <w:rPr>
+        <w:rFonts w:ascii="Courier New" w:hAnsi="Courier New" w:cs="Courier New" w:hint="default"/>
+      </w:rPr>
+    </w:lvl>
+    <w:lvl w:ilvl="8" w:tplc="04090005" w:tentative="1">
+      <w:start w:val="1"/>
+      <w:numFmt w:val="bullet"/>
+      <w:lvlText w:val=""/>
+      <w:lvlJc w:val="left"/>
+      <w:pPr>
+        <w:ind w:left="7920" w:hanging="360"/>
+      </w:pPr>
+      <w:rPr>
+        <w:rFonts w:ascii="Wingdings" w:hAnsi="Wingdings" w:hint="default"/>
+      </w:rPr>
+    </w:lvl>
+  </w:abstractNum>
+  <w:abstractNum w:abstractNumId="4" w15:restartNumberingAfterBreak="0">
     <w:nsid w:val="7D1C76CC"/>
     <w:multiLevelType w:val="singleLevel"/>
     <w:tmpl w:val="0409000F"/>
@@ -2646,7 +2902,7 @@
     </w:lvl>
   </w:abstractNum>
   <w:num w:numId="1">
-    <w:abstractNumId w:val="3"/>
+    <w:abstractNumId w:val="4"/>
   </w:num>
   <w:num w:numId="2">
     <w:abstractNumId w:val="0"/>
@@ -2656,6 +2912,9 @@
   </w:num>
   <w:num w:numId="4">
     <w:abstractNumId w:val="2"/>
+  </w:num>
+  <w:num w:numId="5">
+    <w:abstractNumId w:val="3"/>
   </w:num>
 </w:numbering>
 </file>

</xml_diff>

<commit_message>
Notes on IDA* for implementation
</commit_message>
<xml_diff>
--- a/CS4346 Project 2 Spring 2020.docx
+++ b/CS4346 Project 2 Spring 2020.docx
@@ -1,6 +1,6 @@
 
 <file path=word/document.xml><?xml version="1.0" encoding="utf-8"?>
-<w:document xmlns:wpc="http://schemas.microsoft.com/office/word/2010/wordprocessingCanvas" xmlns:cx="http://schemas.microsoft.com/office/drawing/2014/chartex" xmlns:cx1="http://schemas.microsoft.com/office/drawing/2015/9/8/chartex" xmlns:cx2="http://schemas.microsoft.com/office/drawing/2015/10/21/chartex" xmlns:cx3="http://schemas.microsoft.com/office/drawing/2016/5/9/chartex" xmlns:cx4="http://schemas.microsoft.com/office/drawing/2016/5/10/chartex" xmlns:cx5="http://schemas.microsoft.com/office/drawing/2016/5/11/chartex" xmlns:cx6="http://schemas.microsoft.com/office/drawing/2016/5/12/chartex" xmlns:cx7="http://schemas.microsoft.com/office/drawing/2016/5/13/chartex" xmlns:cx8="http://schemas.microsoft.com/office/drawing/2016/5/14/chartex" xmlns:mc="http://schemas.openxmlformats.org/markup-compatibility/2006" xmlns:aink="http://schemas.microsoft.com/office/drawing/2016/ink" xmlns:am3d="http://schemas.microsoft.com/office/drawing/2017/model3d" xmlns:o="urn:schemas-microsoft-com:office:office" xmlns:r="http://schemas.openxmlformats.org/officeDocument/2006/relationships" xmlns:m="http://schemas.openxmlformats.org/officeDocument/2006/math" xmlns:v="urn:schemas-microsoft-com:vml" xmlns:wp14="http://schemas.microsoft.com/office/word/2010/wordprocessingDrawing" xmlns:wp="http://schemas.openxmlformats.org/drawingml/2006/wordprocessingDrawing" xmlns:w10="urn:schemas-microsoft-com:office:word" xmlns:w="http://schemas.openxmlformats.org/wordprocessingml/2006/main" xmlns:w14="http://schemas.microsoft.com/office/word/2010/wordml" xmlns:w15="http://schemas.microsoft.com/office/word/2012/wordml" xmlns:w16cid="http://schemas.microsoft.com/office/word/2016/wordml/cid" xmlns:w16se="http://schemas.microsoft.com/office/word/2015/wordml/symex" xmlns:wpg="http://schemas.microsoft.com/office/word/2010/wordprocessingGroup" xmlns:wpi="http://schemas.microsoft.com/office/word/2010/wordprocessingInk" xmlns:wne="http://schemas.microsoft.com/office/word/2006/wordml" xmlns:wps="http://schemas.microsoft.com/office/word/2010/wordprocessingShape" mc:Ignorable="w14 w15 w16se w16cid wp14">
+<w:document xmlns:wpc="http://schemas.microsoft.com/office/word/2010/wordprocessingCanvas" xmlns:cx="http://schemas.microsoft.com/office/drawing/2014/chartex" xmlns:cx1="http://schemas.microsoft.com/office/drawing/2015/9/8/chartex" xmlns:cx2="http://schemas.microsoft.com/office/drawing/2015/10/21/chartex" xmlns:cx3="http://schemas.microsoft.com/office/drawing/2016/5/9/chartex" xmlns:cx4="http://schemas.microsoft.com/office/drawing/2016/5/10/chartex" xmlns:cx5="http://schemas.microsoft.com/office/drawing/2016/5/11/chartex" xmlns:cx6="http://schemas.microsoft.com/office/drawing/2016/5/12/chartex" xmlns:cx7="http://schemas.microsoft.com/office/drawing/2016/5/13/chartex" xmlns:cx8="http://schemas.microsoft.com/office/drawing/2016/5/14/chartex" xmlns:mc="http://schemas.openxmlformats.org/markup-compatibility/2006" xmlns:aink="http://schemas.microsoft.com/office/drawing/2016/ink" xmlns:am3d="http://schemas.microsoft.com/office/drawing/2017/model3d" xmlns:o="urn:schemas-microsoft-com:office:office" xmlns:r="http://schemas.openxmlformats.org/officeDocument/2006/relationships" xmlns:m="http://schemas.openxmlformats.org/officeDocument/2006/math" xmlns:v="urn:schemas-microsoft-com:vml" xmlns:wp14="http://schemas.microsoft.com/office/word/2010/wordprocessingDrawing" xmlns:wp="http://schemas.openxmlformats.org/drawingml/2006/wordprocessingDrawing" xmlns:w10="urn:schemas-microsoft-com:office:word" xmlns:w="http://schemas.openxmlformats.org/wordprocessingml/2006/main" xmlns:w14="http://schemas.microsoft.com/office/word/2010/wordml" xmlns:w15="http://schemas.microsoft.com/office/word/2012/wordml" xmlns:w16cex="http://schemas.microsoft.com/office/word/2018/wordml/cex" xmlns:w16cid="http://schemas.microsoft.com/office/word/2016/wordml/cid" xmlns:w16="http://schemas.microsoft.com/office/word/2018/wordml" xmlns:w16se="http://schemas.microsoft.com/office/word/2015/wordml/symex" xmlns:wpg="http://schemas.microsoft.com/office/word/2010/wordprocessingGroup" xmlns:wpi="http://schemas.microsoft.com/office/word/2010/wordprocessingInk" xmlns:wne="http://schemas.microsoft.com/office/word/2006/wordml" xmlns:wps="http://schemas.microsoft.com/office/word/2010/wordprocessingShape" mc:Ignorable="w14 w15 w16se w16cid w16 w16cex wp14">
   <w:body>
     <w:p>
       <w:pPr>
@@ -122,7 +122,13 @@
         <w:rPr>
           <w:highlight w:val="yellow"/>
         </w:rPr>
-        <w:t>Best-First Search implementation</w:t>
+        <w:t>A* Algorithm</w:t>
+      </w:r>
+      <w:r>
+        <w:rPr>
+          <w:highlight w:val="yellow"/>
+        </w:rPr>
+        <w:t xml:space="preserve"> implementation</w:t>
       </w:r>
     </w:p>
     <w:p>
@@ -286,16 +292,19 @@
         <w:t xml:space="preserve"> heuristic functions. </w:t>
       </w:r>
       <w:r>
-        <w:t xml:space="preserve">A sample of such a </w:t>
+        <w:t xml:space="preserve">A sample of </w:t>
       </w:r>
       <w:proofErr w:type="gramStart"/>
       <w:r>
-        <w:t>table</w:t>
+        <w:t>such a</w:t>
+      </w:r>
+      <w:proofErr w:type="gramEnd"/>
+      <w:r>
+        <w:t xml:space="preserve"> table</w:t>
       </w:r>
       <w:r>
         <w:t>s</w:t>
       </w:r>
-      <w:proofErr w:type="gramEnd"/>
       <w:r>
         <w:t xml:space="preserve"> is given below:</w:t>
       </w:r>
@@ -1637,8 +1646,6 @@
         </w:rPr>
         <w:t>SMA</w:t>
       </w:r>
-      <w:bookmarkStart w:id="2" w:name="_GoBack"/>
-      <w:bookmarkEnd w:id="2"/>
     </w:p>
     <w:p>
       <w:pPr>
@@ -2430,7 +2437,7 @@
 </file>
 
 <file path=word/endnotes.xml><?xml version="1.0" encoding="utf-8"?>
-<w:endnotes xmlns:wpc="http://schemas.microsoft.com/office/word/2010/wordprocessingCanvas" xmlns:cx="http://schemas.microsoft.com/office/drawing/2014/chartex" xmlns:cx1="http://schemas.microsoft.com/office/drawing/2015/9/8/chartex" xmlns:cx2="http://schemas.microsoft.com/office/drawing/2015/10/21/chartex" xmlns:cx3="http://schemas.microsoft.com/office/drawing/2016/5/9/chartex" xmlns:cx4="http://schemas.microsoft.com/office/drawing/2016/5/10/chartex" xmlns:cx5="http://schemas.microsoft.com/office/drawing/2016/5/11/chartex" xmlns:cx6="http://schemas.microsoft.com/office/drawing/2016/5/12/chartex" xmlns:cx7="http://schemas.microsoft.com/office/drawing/2016/5/13/chartex" xmlns:cx8="http://schemas.microsoft.com/office/drawing/2016/5/14/chartex" xmlns:mc="http://schemas.openxmlformats.org/markup-compatibility/2006" xmlns:aink="http://schemas.microsoft.com/office/drawing/2016/ink" xmlns:am3d="http://schemas.microsoft.com/office/drawing/2017/model3d" xmlns:o="urn:schemas-microsoft-com:office:office" xmlns:r="http://schemas.openxmlformats.org/officeDocument/2006/relationships" xmlns:m="http://schemas.openxmlformats.org/officeDocument/2006/math" xmlns:v="urn:schemas-microsoft-com:vml" xmlns:wp14="http://schemas.microsoft.com/office/word/2010/wordprocessingDrawing" xmlns:wp="http://schemas.openxmlformats.org/drawingml/2006/wordprocessingDrawing" xmlns:w10="urn:schemas-microsoft-com:office:word" xmlns:w="http://schemas.openxmlformats.org/wordprocessingml/2006/main" xmlns:w14="http://schemas.microsoft.com/office/word/2010/wordml" xmlns:w15="http://schemas.microsoft.com/office/word/2012/wordml" xmlns:w16cid="http://schemas.microsoft.com/office/word/2016/wordml/cid" xmlns:w16se="http://schemas.microsoft.com/office/word/2015/wordml/symex" xmlns:wpg="http://schemas.microsoft.com/office/word/2010/wordprocessingGroup" xmlns:wpi="http://schemas.microsoft.com/office/word/2010/wordprocessingInk" xmlns:wne="http://schemas.microsoft.com/office/word/2006/wordml" xmlns:wps="http://schemas.microsoft.com/office/word/2010/wordprocessingShape" mc:Ignorable="w14 w15 w16se w16cid wp14">
+<w:endnotes xmlns:wpc="http://schemas.microsoft.com/office/word/2010/wordprocessingCanvas" xmlns:cx="http://schemas.microsoft.com/office/drawing/2014/chartex" xmlns:cx1="http://schemas.microsoft.com/office/drawing/2015/9/8/chartex" xmlns:cx2="http://schemas.microsoft.com/office/drawing/2015/10/21/chartex" xmlns:cx3="http://schemas.microsoft.com/office/drawing/2016/5/9/chartex" xmlns:cx4="http://schemas.microsoft.com/office/drawing/2016/5/10/chartex" xmlns:cx5="http://schemas.microsoft.com/office/drawing/2016/5/11/chartex" xmlns:cx6="http://schemas.microsoft.com/office/drawing/2016/5/12/chartex" xmlns:cx7="http://schemas.microsoft.com/office/drawing/2016/5/13/chartex" xmlns:cx8="http://schemas.microsoft.com/office/drawing/2016/5/14/chartex" xmlns:mc="http://schemas.openxmlformats.org/markup-compatibility/2006" xmlns:aink="http://schemas.microsoft.com/office/drawing/2016/ink" xmlns:am3d="http://schemas.microsoft.com/office/drawing/2017/model3d" xmlns:o="urn:schemas-microsoft-com:office:office" xmlns:r="http://schemas.openxmlformats.org/officeDocument/2006/relationships" xmlns:m="http://schemas.openxmlformats.org/officeDocument/2006/math" xmlns:v="urn:schemas-microsoft-com:vml" xmlns:wp14="http://schemas.microsoft.com/office/word/2010/wordprocessingDrawing" xmlns:wp="http://schemas.openxmlformats.org/drawingml/2006/wordprocessingDrawing" xmlns:w10="urn:schemas-microsoft-com:office:word" xmlns:w="http://schemas.openxmlformats.org/wordprocessingml/2006/main" xmlns:w14="http://schemas.microsoft.com/office/word/2010/wordml" xmlns:w15="http://schemas.microsoft.com/office/word/2012/wordml" xmlns:w16cex="http://schemas.microsoft.com/office/word/2018/wordml/cex" xmlns:w16cid="http://schemas.microsoft.com/office/word/2016/wordml/cid" xmlns:w16="http://schemas.microsoft.com/office/word/2018/wordml" xmlns:w16se="http://schemas.microsoft.com/office/word/2015/wordml/symex" xmlns:wpg="http://schemas.microsoft.com/office/word/2010/wordprocessingGroup" xmlns:wpi="http://schemas.microsoft.com/office/word/2010/wordprocessingInk" xmlns:wne="http://schemas.microsoft.com/office/word/2006/wordml" xmlns:wps="http://schemas.microsoft.com/office/word/2010/wordprocessingShape" mc:Ignorable="w14 w15 w16se w16cid w16 w16cex wp14">
   <w:endnote w:type="separator" w:id="-1">
     <w:p>
       <w:r>
@@ -2449,7 +2456,7 @@
 </file>
 
 <file path=word/footer1.xml><?xml version="1.0" encoding="utf-8"?>
-<w:ftr xmlns:wpc="http://schemas.microsoft.com/office/word/2010/wordprocessingCanvas" xmlns:cx="http://schemas.microsoft.com/office/drawing/2014/chartex" xmlns:cx1="http://schemas.microsoft.com/office/drawing/2015/9/8/chartex" xmlns:cx2="http://schemas.microsoft.com/office/drawing/2015/10/21/chartex" xmlns:cx3="http://schemas.microsoft.com/office/drawing/2016/5/9/chartex" xmlns:cx4="http://schemas.microsoft.com/office/drawing/2016/5/10/chartex" xmlns:cx5="http://schemas.microsoft.com/office/drawing/2016/5/11/chartex" xmlns:cx6="http://schemas.microsoft.com/office/drawing/2016/5/12/chartex" xmlns:cx7="http://schemas.microsoft.com/office/drawing/2016/5/13/chartex" xmlns:cx8="http://schemas.microsoft.com/office/drawing/2016/5/14/chartex" xmlns:mc="http://schemas.openxmlformats.org/markup-compatibility/2006" xmlns:aink="http://schemas.microsoft.com/office/drawing/2016/ink" xmlns:am3d="http://schemas.microsoft.com/office/drawing/2017/model3d" xmlns:o="urn:schemas-microsoft-com:office:office" xmlns:r="http://schemas.openxmlformats.org/officeDocument/2006/relationships" xmlns:m="http://schemas.openxmlformats.org/officeDocument/2006/math" xmlns:v="urn:schemas-microsoft-com:vml" xmlns:wp14="http://schemas.microsoft.com/office/word/2010/wordprocessingDrawing" xmlns:wp="http://schemas.openxmlformats.org/drawingml/2006/wordprocessingDrawing" xmlns:w10="urn:schemas-microsoft-com:office:word" xmlns:w="http://schemas.openxmlformats.org/wordprocessingml/2006/main" xmlns:w14="http://schemas.microsoft.com/office/word/2010/wordml" xmlns:w15="http://schemas.microsoft.com/office/word/2012/wordml" xmlns:w16cid="http://schemas.microsoft.com/office/word/2016/wordml/cid" xmlns:w16se="http://schemas.microsoft.com/office/word/2015/wordml/symex" xmlns:wpg="http://schemas.microsoft.com/office/word/2010/wordprocessingGroup" xmlns:wpi="http://schemas.microsoft.com/office/word/2010/wordprocessingInk" xmlns:wne="http://schemas.microsoft.com/office/word/2006/wordml" xmlns:wps="http://schemas.microsoft.com/office/word/2010/wordprocessingShape" mc:Ignorable="w14 w15 w16se w16cid wp14">
+<w:ftr xmlns:wpc="http://schemas.microsoft.com/office/word/2010/wordprocessingCanvas" xmlns:cx="http://schemas.microsoft.com/office/drawing/2014/chartex" xmlns:cx1="http://schemas.microsoft.com/office/drawing/2015/9/8/chartex" xmlns:cx2="http://schemas.microsoft.com/office/drawing/2015/10/21/chartex" xmlns:cx3="http://schemas.microsoft.com/office/drawing/2016/5/9/chartex" xmlns:cx4="http://schemas.microsoft.com/office/drawing/2016/5/10/chartex" xmlns:cx5="http://schemas.microsoft.com/office/drawing/2016/5/11/chartex" xmlns:cx6="http://schemas.microsoft.com/office/drawing/2016/5/12/chartex" xmlns:cx7="http://schemas.microsoft.com/office/drawing/2016/5/13/chartex" xmlns:cx8="http://schemas.microsoft.com/office/drawing/2016/5/14/chartex" xmlns:mc="http://schemas.openxmlformats.org/markup-compatibility/2006" xmlns:aink="http://schemas.microsoft.com/office/drawing/2016/ink" xmlns:am3d="http://schemas.microsoft.com/office/drawing/2017/model3d" xmlns:o="urn:schemas-microsoft-com:office:office" xmlns:r="http://schemas.openxmlformats.org/officeDocument/2006/relationships" xmlns:m="http://schemas.openxmlformats.org/officeDocument/2006/math" xmlns:v="urn:schemas-microsoft-com:vml" xmlns:wp14="http://schemas.microsoft.com/office/word/2010/wordprocessingDrawing" xmlns:wp="http://schemas.openxmlformats.org/drawingml/2006/wordprocessingDrawing" xmlns:w10="urn:schemas-microsoft-com:office:word" xmlns:w="http://schemas.openxmlformats.org/wordprocessingml/2006/main" xmlns:w14="http://schemas.microsoft.com/office/word/2010/wordml" xmlns:w15="http://schemas.microsoft.com/office/word/2012/wordml" xmlns:w16cex="http://schemas.microsoft.com/office/word/2018/wordml/cex" xmlns:w16cid="http://schemas.microsoft.com/office/word/2016/wordml/cid" xmlns:w16="http://schemas.microsoft.com/office/word/2018/wordml" xmlns:w16se="http://schemas.microsoft.com/office/word/2015/wordml/symex" xmlns:wpg="http://schemas.microsoft.com/office/word/2010/wordprocessingGroup" xmlns:wpi="http://schemas.microsoft.com/office/word/2010/wordprocessingInk" xmlns:wne="http://schemas.microsoft.com/office/word/2006/wordml" xmlns:wps="http://schemas.microsoft.com/office/word/2010/wordprocessingShape" mc:Ignorable="w14 w15 w16se w16cid w16 w16cex wp14">
   <w:sdt>
     <w:sdtPr>
       <w:id w:val="566998818"/>
@@ -2502,7 +2509,7 @@
 </file>
 
 <file path=word/footnotes.xml><?xml version="1.0" encoding="utf-8"?>
-<w:footnotes xmlns:wpc="http://schemas.microsoft.com/office/word/2010/wordprocessingCanvas" xmlns:cx="http://schemas.microsoft.com/office/drawing/2014/chartex" xmlns:cx1="http://schemas.microsoft.com/office/drawing/2015/9/8/chartex" xmlns:cx2="http://schemas.microsoft.com/office/drawing/2015/10/21/chartex" xmlns:cx3="http://schemas.microsoft.com/office/drawing/2016/5/9/chartex" xmlns:cx4="http://schemas.microsoft.com/office/drawing/2016/5/10/chartex" xmlns:cx5="http://schemas.microsoft.com/office/drawing/2016/5/11/chartex" xmlns:cx6="http://schemas.microsoft.com/office/drawing/2016/5/12/chartex" xmlns:cx7="http://schemas.microsoft.com/office/drawing/2016/5/13/chartex" xmlns:cx8="http://schemas.microsoft.com/office/drawing/2016/5/14/chartex" xmlns:mc="http://schemas.openxmlformats.org/markup-compatibility/2006" xmlns:aink="http://schemas.microsoft.com/office/drawing/2016/ink" xmlns:am3d="http://schemas.microsoft.com/office/drawing/2017/model3d" xmlns:o="urn:schemas-microsoft-com:office:office" xmlns:r="http://schemas.openxmlformats.org/officeDocument/2006/relationships" xmlns:m="http://schemas.openxmlformats.org/officeDocument/2006/math" xmlns:v="urn:schemas-microsoft-com:vml" xmlns:wp14="http://schemas.microsoft.com/office/word/2010/wordprocessingDrawing" xmlns:wp="http://schemas.openxmlformats.org/drawingml/2006/wordprocessingDrawing" xmlns:w10="urn:schemas-microsoft-com:office:word" xmlns:w="http://schemas.openxmlformats.org/wordprocessingml/2006/main" xmlns:w14="http://schemas.microsoft.com/office/word/2010/wordml" xmlns:w15="http://schemas.microsoft.com/office/word/2012/wordml" xmlns:w16cid="http://schemas.microsoft.com/office/word/2016/wordml/cid" xmlns:w16se="http://schemas.microsoft.com/office/word/2015/wordml/symex" xmlns:wpg="http://schemas.microsoft.com/office/word/2010/wordprocessingGroup" xmlns:wpi="http://schemas.microsoft.com/office/word/2010/wordprocessingInk" xmlns:wne="http://schemas.microsoft.com/office/word/2006/wordml" xmlns:wps="http://schemas.microsoft.com/office/word/2010/wordprocessingShape" mc:Ignorable="w14 w15 w16se w16cid wp14">
+<w:footnotes xmlns:wpc="http://schemas.microsoft.com/office/word/2010/wordprocessingCanvas" xmlns:cx="http://schemas.microsoft.com/office/drawing/2014/chartex" xmlns:cx1="http://schemas.microsoft.com/office/drawing/2015/9/8/chartex" xmlns:cx2="http://schemas.microsoft.com/office/drawing/2015/10/21/chartex" xmlns:cx3="http://schemas.microsoft.com/office/drawing/2016/5/9/chartex" xmlns:cx4="http://schemas.microsoft.com/office/drawing/2016/5/10/chartex" xmlns:cx5="http://schemas.microsoft.com/office/drawing/2016/5/11/chartex" xmlns:cx6="http://schemas.microsoft.com/office/drawing/2016/5/12/chartex" xmlns:cx7="http://schemas.microsoft.com/office/drawing/2016/5/13/chartex" xmlns:cx8="http://schemas.microsoft.com/office/drawing/2016/5/14/chartex" xmlns:mc="http://schemas.openxmlformats.org/markup-compatibility/2006" xmlns:aink="http://schemas.microsoft.com/office/drawing/2016/ink" xmlns:am3d="http://schemas.microsoft.com/office/drawing/2017/model3d" xmlns:o="urn:schemas-microsoft-com:office:office" xmlns:r="http://schemas.openxmlformats.org/officeDocument/2006/relationships" xmlns:m="http://schemas.openxmlformats.org/officeDocument/2006/math" xmlns:v="urn:schemas-microsoft-com:vml" xmlns:wp14="http://schemas.microsoft.com/office/word/2010/wordprocessingDrawing" xmlns:wp="http://schemas.openxmlformats.org/drawingml/2006/wordprocessingDrawing" xmlns:w10="urn:schemas-microsoft-com:office:word" xmlns:w="http://schemas.openxmlformats.org/wordprocessingml/2006/main" xmlns:w14="http://schemas.microsoft.com/office/word/2010/wordml" xmlns:w15="http://schemas.microsoft.com/office/word/2012/wordml" xmlns:w16cex="http://schemas.microsoft.com/office/word/2018/wordml/cex" xmlns:w16cid="http://schemas.microsoft.com/office/word/2016/wordml/cid" xmlns:w16="http://schemas.microsoft.com/office/word/2018/wordml" xmlns:w16se="http://schemas.microsoft.com/office/word/2015/wordml/symex" xmlns:wpg="http://schemas.microsoft.com/office/word/2010/wordprocessingGroup" xmlns:wpi="http://schemas.microsoft.com/office/word/2010/wordprocessingInk" xmlns:wne="http://schemas.microsoft.com/office/word/2006/wordml" xmlns:wps="http://schemas.microsoft.com/office/word/2010/wordprocessingShape" mc:Ignorable="w14 w15 w16se w16cid w16 w16cex wp14">
   <w:footnote w:type="separator" w:id="-1">
     <w:p>
       <w:r>
@@ -2521,7 +2528,7 @@
 </file>
 
 <file path=word/numbering.xml><?xml version="1.0" encoding="utf-8"?>
-<w:numbering xmlns:wpc="http://schemas.microsoft.com/office/word/2010/wordprocessingCanvas" xmlns:cx="http://schemas.microsoft.com/office/drawing/2014/chartex" xmlns:cx1="http://schemas.microsoft.com/office/drawing/2015/9/8/chartex" xmlns:cx2="http://schemas.microsoft.com/office/drawing/2015/10/21/chartex" xmlns:cx3="http://schemas.microsoft.com/office/drawing/2016/5/9/chartex" xmlns:cx4="http://schemas.microsoft.com/office/drawing/2016/5/10/chartex" xmlns:cx5="http://schemas.microsoft.com/office/drawing/2016/5/11/chartex" xmlns:cx6="http://schemas.microsoft.com/office/drawing/2016/5/12/chartex" xmlns:cx7="http://schemas.microsoft.com/office/drawing/2016/5/13/chartex" xmlns:cx8="http://schemas.microsoft.com/office/drawing/2016/5/14/chartex" xmlns:mc="http://schemas.openxmlformats.org/markup-compatibility/2006" xmlns:aink="http://schemas.microsoft.com/office/drawing/2016/ink" xmlns:am3d="http://schemas.microsoft.com/office/drawing/2017/model3d" xmlns:o="urn:schemas-microsoft-com:office:office" xmlns:r="http://schemas.openxmlformats.org/officeDocument/2006/relationships" xmlns:m="http://schemas.openxmlformats.org/officeDocument/2006/math" xmlns:v="urn:schemas-microsoft-com:vml" xmlns:wp14="http://schemas.microsoft.com/office/word/2010/wordprocessingDrawing" xmlns:wp="http://schemas.openxmlformats.org/drawingml/2006/wordprocessingDrawing" xmlns:w10="urn:schemas-microsoft-com:office:word" xmlns:w="http://schemas.openxmlformats.org/wordprocessingml/2006/main" xmlns:w14="http://schemas.microsoft.com/office/word/2010/wordml" xmlns:w15="http://schemas.microsoft.com/office/word/2012/wordml" xmlns:w16cid="http://schemas.microsoft.com/office/word/2016/wordml/cid" xmlns:w16se="http://schemas.microsoft.com/office/word/2015/wordml/symex" xmlns:wpg="http://schemas.microsoft.com/office/word/2010/wordprocessingGroup" xmlns:wpi="http://schemas.microsoft.com/office/word/2010/wordprocessingInk" xmlns:wne="http://schemas.microsoft.com/office/word/2006/wordml" xmlns:wps="http://schemas.microsoft.com/office/word/2010/wordprocessingShape" mc:Ignorable="w14 w15 w16se w16cid wp14">
+<w:numbering xmlns:wpc="http://schemas.microsoft.com/office/word/2010/wordprocessingCanvas" xmlns:cx="http://schemas.microsoft.com/office/drawing/2014/chartex" xmlns:cx1="http://schemas.microsoft.com/office/drawing/2015/9/8/chartex" xmlns:cx2="http://schemas.microsoft.com/office/drawing/2015/10/21/chartex" xmlns:cx3="http://schemas.microsoft.com/office/drawing/2016/5/9/chartex" xmlns:cx4="http://schemas.microsoft.com/office/drawing/2016/5/10/chartex" xmlns:cx5="http://schemas.microsoft.com/office/drawing/2016/5/11/chartex" xmlns:cx6="http://schemas.microsoft.com/office/drawing/2016/5/12/chartex" xmlns:cx7="http://schemas.microsoft.com/office/drawing/2016/5/13/chartex" xmlns:cx8="http://schemas.microsoft.com/office/drawing/2016/5/14/chartex" xmlns:mc="http://schemas.openxmlformats.org/markup-compatibility/2006" xmlns:aink="http://schemas.microsoft.com/office/drawing/2016/ink" xmlns:am3d="http://schemas.microsoft.com/office/drawing/2017/model3d" xmlns:o="urn:schemas-microsoft-com:office:office" xmlns:r="http://schemas.openxmlformats.org/officeDocument/2006/relationships" xmlns:m="http://schemas.openxmlformats.org/officeDocument/2006/math" xmlns:v="urn:schemas-microsoft-com:vml" xmlns:wp14="http://schemas.microsoft.com/office/word/2010/wordprocessingDrawing" xmlns:wp="http://schemas.openxmlformats.org/drawingml/2006/wordprocessingDrawing" xmlns:w10="urn:schemas-microsoft-com:office:word" xmlns:w="http://schemas.openxmlformats.org/wordprocessingml/2006/main" xmlns:w14="http://schemas.microsoft.com/office/word/2010/wordml" xmlns:w15="http://schemas.microsoft.com/office/word/2012/wordml" xmlns:w16cex="http://schemas.microsoft.com/office/word/2018/wordml/cex" xmlns:w16cid="http://schemas.microsoft.com/office/word/2016/wordml/cid" xmlns:w16="http://schemas.microsoft.com/office/word/2018/wordml" xmlns:w16se="http://schemas.microsoft.com/office/word/2015/wordml/symex" xmlns:wpg="http://schemas.microsoft.com/office/word/2010/wordprocessingGroup" xmlns:wpi="http://schemas.microsoft.com/office/word/2010/wordprocessingInk" xmlns:wne="http://schemas.microsoft.com/office/word/2006/wordml" xmlns:wps="http://schemas.microsoft.com/office/word/2010/wordprocessingShape" mc:Ignorable="w14 w15 w16se w16cid w16 w16cex wp14">
   <w:abstractNum w:abstractNumId="0" w15:restartNumberingAfterBreak="0">
     <w:nsid w:val="02885182"/>
     <w:multiLevelType w:val="singleLevel"/>
@@ -2920,7 +2927,7 @@
 </file>
 
 <file path=word/styles.xml><?xml version="1.0" encoding="utf-8"?>
-<w:styles xmlns:mc="http://schemas.openxmlformats.org/markup-compatibility/2006" xmlns:r="http://schemas.openxmlformats.org/officeDocument/2006/relationships" xmlns:w="http://schemas.openxmlformats.org/wordprocessingml/2006/main" xmlns:w14="http://schemas.microsoft.com/office/word/2010/wordml" xmlns:w15="http://schemas.microsoft.com/office/word/2012/wordml" xmlns:w16cid="http://schemas.microsoft.com/office/word/2016/wordml/cid" xmlns:w16se="http://schemas.microsoft.com/office/word/2015/wordml/symex" mc:Ignorable="w14 w15 w16se w16cid">
+<w:styles xmlns:mc="http://schemas.openxmlformats.org/markup-compatibility/2006" xmlns:r="http://schemas.openxmlformats.org/officeDocument/2006/relationships" xmlns:w="http://schemas.openxmlformats.org/wordprocessingml/2006/main" xmlns:w14="http://schemas.microsoft.com/office/word/2010/wordml" xmlns:w15="http://schemas.microsoft.com/office/word/2012/wordml" xmlns:w16cex="http://schemas.microsoft.com/office/word/2018/wordml/cex" xmlns:w16cid="http://schemas.microsoft.com/office/word/2016/wordml/cid" xmlns:w16="http://schemas.microsoft.com/office/word/2018/wordml" xmlns:w16se="http://schemas.microsoft.com/office/word/2015/wordml/symex" mc:Ignorable="w14 w15 w16se w16cid w16 w16cex">
   <w:docDefaults>
     <w:rPrDefault>
       <w:rPr>

</xml_diff>